<commit_message>
Update EDA output & insight extraction
</commit_message>
<xml_diff>
--- a/src/tasks/task-3-data-exploration-and-analysis/reddit/Insights Extraction.docx
+++ b/src/tasks/task-3-data-exploration-and-analysis/reddit/Insights Extraction.docx
@@ -64,13 +64,31 @@
         <w:t>illustrating</w:t>
       </w:r>
       <w:r>
-        <w:t xml:space="preserve"> frequency of post </w:t>
-      </w:r>
-      <w:r>
+        <w:t xml:space="preserve"> </w:t>
+      </w:r>
+      <w:r>
+        <w:rPr>
+          <w:i/>
+          <w:iCs/>
+        </w:rPr>
+        <w:t xml:space="preserve">frequency of post </w:t>
+      </w:r>
+      <w:r>
+        <w:rPr>
+          <w:i/>
+          <w:iCs/>
+        </w:rPr>
         <w:t>against</w:t>
       </w:r>
       <w:r>
-        <w:t xml:space="preserve"> time, the number of relevant posts in mid-covid is significantly larger than pre-covid period. </w:t>
+        <w:rPr>
+          <w:i/>
+          <w:iCs/>
+        </w:rPr>
+        <w:t xml:space="preserve"> time</w:t>
+      </w:r>
+      <w:r>
+        <w:t xml:space="preserve">, the number of relevant posts in mid-covid is significantly larger than pre-covid period. </w:t>
       </w:r>
       <w:r>
         <w:t>I</w:t>
@@ -124,7 +142,48 @@
         <w:spacing w:after="0"/>
       </w:pPr>
       <w:r>
-        <w:t>Overall, redditors are generally introspective regardless of covid, as seen from appearance of “feel like” and “mental health” and “mental health issue” in the top three most used phrases in 2-gram and 3-gram throughout 2019-present.</w:t>
+        <w:t xml:space="preserve">Pre and mid covid </w:t>
+      </w:r>
+      <w:r>
+        <w:rPr>
+          <w:i/>
+          <w:iCs/>
+        </w:rPr>
+        <w:t>1-grams</w:t>
+      </w:r>
+      <w:r>
+        <w:t xml:space="preserve"> are similar. That said, some addition to the list </w:t>
+      </w:r>
+      <w:r>
+        <w:t xml:space="preserve">of discussed during the pandemic </w:t>
+      </w:r>
+      <w:r>
+        <w:t>includes “covid”, “school”, “work” and “student”</w:t>
+      </w:r>
+      <w:r>
+        <w:t xml:space="preserve">, suggesting that the working adults and students might have experienced most disruption. </w:t>
+      </w:r>
+      <w:r>
+        <w:t>Moreover</w:t>
+      </w:r>
+      <w:r>
+        <w:t xml:space="preserve">, </w:t>
+      </w:r>
+      <w:r>
+        <w:rPr>
+          <w:i/>
+          <w:iCs/>
+        </w:rPr>
+        <w:t>4-gram</w:t>
+      </w:r>
+      <w:r>
+        <w:t xml:space="preserve"> for mid-covid period is mostly about examinations which is a stark contrast to that of pre-covid. It </w:t>
+      </w:r>
+      <w:r>
+        <w:t>insinuates</w:t>
+      </w:r>
+      <w:r>
+        <w:t xml:space="preserve"> that covid might have significantly added anxiousness on exam-taking learners.</w:t>
       </w:r>
     </w:p>
     <w:p>
@@ -142,8 +201,797 @@
         <w:spacing w:after="0"/>
       </w:pPr>
       <w:r>
-        <w:t xml:space="preserve">Interestingly, </w:t>
-      </w:r>
+        <w:t>Interestingly</w:t>
+      </w:r>
+      <w:r>
+        <w:t xml:space="preserve">, comparison between </w:t>
+      </w:r>
+      <w:r>
+        <w:rPr>
+          <w:i/>
+          <w:iCs/>
+        </w:rPr>
+        <w:t>2-grams</w:t>
+      </w:r>
+      <w:r>
+        <w:t xml:space="preserve"> in the 2 time periods show that covid catalyzed more </w:t>
+      </w:r>
+      <w:r>
+        <w:t>interest in topics</w:t>
+      </w:r>
+      <w:r>
+        <w:t xml:space="preserve"> relating to socialization, for example, “make friend” and “share experience”. </w:t>
+      </w:r>
+      <w:r>
+        <w:t>This is understandable since social activities is highly inhibited with covid-19.</w:t>
+      </w:r>
+    </w:p>
+    <w:p>
+      <w:pPr>
+        <w:pStyle w:val="ListParagraph"/>
+      </w:pPr>
+    </w:p>
+    <w:p>
+      <w:pPr>
+        <w:pStyle w:val="ListParagraph"/>
+        <w:numPr>
+          <w:ilvl w:val="0"/>
+          <w:numId w:val="2"/>
+        </w:numPr>
+        <w:spacing w:after="0"/>
+      </w:pPr>
+      <w:r>
+        <w:t xml:space="preserve">Requests for help is a common occurrence as seen from the use of “need help” and “please help” regardless of timeframe. However, these terms ranked lower during covid in </w:t>
+      </w:r>
+      <w:r>
+        <w:rPr>
+          <w:i/>
+          <w:iCs/>
+        </w:rPr>
+        <w:t>2-gram</w:t>
+      </w:r>
+      <w:r>
+        <w:t>.</w:t>
+      </w:r>
+      <w:r>
+        <w:t xml:space="preserve"> This can be either a worrying sign </w:t>
+      </w:r>
+      <w:r>
+        <w:t>because</w:t>
+      </w:r>
+      <w:r>
+        <w:t xml:space="preserve"> people </w:t>
+      </w:r>
+      <w:r>
+        <w:t>are</w:t>
+      </w:r>
+      <w:r>
+        <w:t xml:space="preserve"> less inclined to request help, or </w:t>
+      </w:r>
+      <w:r>
+        <w:t xml:space="preserve">that people’s </w:t>
+      </w:r>
+      <w:r>
+        <w:t>mental state have improved</w:t>
+      </w:r>
+      <w:r>
+        <w:t xml:space="preserve"> (this is possibly supported by plots in </w:t>
+      </w:r>
+      <w:r>
+        <w:rPr>
+          <w:i/>
+          <w:iCs/>
+        </w:rPr>
+        <w:t>Sentiment Across Time</w:t>
+      </w:r>
+      <w:r>
+        <w:t>)</w:t>
+      </w:r>
+      <w:r>
+        <w:t>.</w:t>
+      </w:r>
+    </w:p>
+    <w:p>
+      <w:pPr>
+        <w:pStyle w:val="ListParagraph"/>
+      </w:pPr>
+    </w:p>
+    <w:p>
+      <w:pPr>
+        <w:pStyle w:val="ListParagraph"/>
+        <w:numPr>
+          <w:ilvl w:val="0"/>
+          <w:numId w:val="2"/>
+        </w:numPr>
+        <w:spacing w:after="0"/>
+      </w:pPr>
+      <w:r>
+        <w:t xml:space="preserve">In </w:t>
+      </w:r>
+      <w:r>
+        <w:rPr>
+          <w:i/>
+          <w:iCs/>
+        </w:rPr>
+        <w:t>3-gram</w:t>
+      </w:r>
+      <w:r>
+        <w:t xml:space="preserve">, apart from terms contextualized to covid such as “covid case community” and “circuit breaker measure”, “part time job” became a new subject of discussion with covid. It </w:t>
+      </w:r>
+      <w:r>
+        <w:t xml:space="preserve">hints lowering </w:t>
+      </w:r>
+      <w:r>
+        <w:t>job security</w:t>
+      </w:r>
+      <w:r>
+        <w:t xml:space="preserve">, </w:t>
+      </w:r>
+      <w:r>
+        <w:t>thus the need for alternative income.</w:t>
+      </w:r>
+    </w:p>
+    <w:p>
+      <w:pPr>
+        <w:pStyle w:val="ListParagraph"/>
+      </w:pPr>
+    </w:p>
+    <w:p>
+      <w:pPr>
+        <w:pStyle w:val="Heading2"/>
+      </w:pPr>
+      <w:r>
+        <w:t>Word Cloud</w:t>
+      </w:r>
+      <w:r>
+        <w:t>: Main topics in word cloud</w:t>
+      </w:r>
+    </w:p>
+    <w:tbl>
+      <w:tblPr>
+        <w:tblStyle w:val="TableGrid"/>
+        <w:tblW w:w="9355" w:type="dxa"/>
+        <w:tblLook w:val="04A0" w:firstRow="1" w:lastRow="0" w:firstColumn="1" w:lastColumn="0" w:noHBand="0" w:noVBand="1"/>
+      </w:tblPr>
+      <w:tblGrid>
+        <w:gridCol w:w="2605"/>
+        <w:gridCol w:w="3600"/>
+        <w:gridCol w:w="3150"/>
+      </w:tblGrid>
+      <w:tr>
+        <w:tc>
+          <w:tcPr>
+            <w:tcW w:w="2605" w:type="dxa"/>
+          </w:tcPr>
+          <w:p>
+            <w:pPr>
+              <w:spacing w:line="276" w:lineRule="auto"/>
+              <w:rPr>
+                <w:b/>
+                <w:bCs/>
+              </w:rPr>
+            </w:pPr>
+            <w:r>
+              <w:rPr>
+                <w:b/>
+                <w:bCs/>
+              </w:rPr>
+              <w:t>School related subreddits</w:t>
+            </w:r>
+          </w:p>
+        </w:tc>
+        <w:tc>
+          <w:tcPr>
+            <w:tcW w:w="3600" w:type="dxa"/>
+          </w:tcPr>
+          <w:p>
+            <w:pPr>
+              <w:spacing w:line="276" w:lineRule="auto"/>
+              <w:rPr>
+                <w:b/>
+                <w:bCs/>
+              </w:rPr>
+            </w:pPr>
+            <w:proofErr w:type="spellStart"/>
+            <w:r>
+              <w:rPr>
+                <w:b/>
+                <w:bCs/>
+              </w:rPr>
+              <w:t>Precovid</w:t>
+            </w:r>
+            <w:proofErr w:type="spellEnd"/>
+            <w:r>
+              <w:rPr>
+                <w:b/>
+                <w:bCs/>
+              </w:rPr>
+              <w:t xml:space="preserve"> keywords</w:t>
+            </w:r>
+          </w:p>
+        </w:tc>
+        <w:tc>
+          <w:tcPr>
+            <w:tcW w:w="3150" w:type="dxa"/>
+          </w:tcPr>
+          <w:p>
+            <w:pPr>
+              <w:spacing w:line="276" w:lineRule="auto"/>
+              <w:rPr>
+                <w:b/>
+                <w:bCs/>
+              </w:rPr>
+            </w:pPr>
+            <w:proofErr w:type="spellStart"/>
+            <w:r>
+              <w:rPr>
+                <w:b/>
+                <w:bCs/>
+              </w:rPr>
+              <w:t>Midcovid</w:t>
+            </w:r>
+            <w:proofErr w:type="spellEnd"/>
+            <w:r>
+              <w:rPr>
+                <w:b/>
+                <w:bCs/>
+              </w:rPr>
+              <w:t xml:space="preserve"> keywords</w:t>
+            </w:r>
+          </w:p>
+        </w:tc>
+      </w:tr>
+      <w:tr>
+        <w:tc>
+          <w:tcPr>
+            <w:tcW w:w="2605" w:type="dxa"/>
+          </w:tcPr>
+          <w:p>
+            <w:pPr>
+              <w:spacing w:line="276" w:lineRule="auto"/>
+            </w:pPr>
+            <w:r>
+              <w:t>NTU</w:t>
+            </w:r>
+          </w:p>
+        </w:tc>
+        <w:tc>
+          <w:tcPr>
+            <w:tcW w:w="3600" w:type="dxa"/>
+          </w:tcPr>
+          <w:p>
+            <w:pPr>
+              <w:spacing w:line="276" w:lineRule="auto"/>
+            </w:pPr>
+            <w:r>
+              <w:t>Vibration, course, work, result, health</w:t>
+            </w:r>
+            <w:r>
+              <w:t>, scheme</w:t>
+            </w:r>
+          </w:p>
+        </w:tc>
+        <w:tc>
+          <w:tcPr>
+            <w:tcW w:w="3150" w:type="dxa"/>
+          </w:tcPr>
+          <w:p>
+            <w:pPr>
+              <w:spacing w:line="276" w:lineRule="auto"/>
+            </w:pPr>
+            <w:r>
+              <w:t>Student, time, hall, year, anyone, help</w:t>
+            </w:r>
+          </w:p>
+        </w:tc>
+      </w:tr>
+      <w:tr>
+        <w:tc>
+          <w:tcPr>
+            <w:tcW w:w="2605" w:type="dxa"/>
+          </w:tcPr>
+          <w:p>
+            <w:pPr>
+              <w:spacing w:line="276" w:lineRule="auto"/>
+            </w:pPr>
+            <w:r>
+              <w:t>NUS</w:t>
+            </w:r>
+          </w:p>
+        </w:tc>
+        <w:tc>
+          <w:tcPr>
+            <w:tcW w:w="3600" w:type="dxa"/>
+          </w:tcPr>
+          <w:p>
+            <w:pPr>
+              <w:spacing w:line="276" w:lineRule="auto"/>
+            </w:pPr>
+            <w:r>
+              <w:t>Engineering, student, wondering, study, experience</w:t>
+            </w:r>
+          </w:p>
+        </w:tc>
+        <w:tc>
+          <w:tcPr>
+            <w:tcW w:w="3150" w:type="dxa"/>
+          </w:tcPr>
+          <w:p>
+            <w:pPr>
+              <w:spacing w:line="276" w:lineRule="auto"/>
+            </w:pPr>
+            <w:r>
+              <w:t>Student, time, year, module, people, friend, help, anyone, zoom</w:t>
+            </w:r>
+          </w:p>
+        </w:tc>
+      </w:tr>
+      <w:tr>
+        <w:tc>
+          <w:tcPr>
+            <w:tcW w:w="2605" w:type="dxa"/>
+          </w:tcPr>
+          <w:p>
+            <w:pPr>
+              <w:spacing w:line="276" w:lineRule="auto"/>
+            </w:pPr>
+            <w:proofErr w:type="spellStart"/>
+            <w:r>
+              <w:t>SingaporePoly</w:t>
+            </w:r>
+            <w:proofErr w:type="spellEnd"/>
+          </w:p>
+        </w:tc>
+        <w:tc>
+          <w:tcPr>
+            <w:tcW w:w="3600" w:type="dxa"/>
+          </w:tcPr>
+          <w:p>
+            <w:pPr>
+              <w:spacing w:line="276" w:lineRule="auto"/>
+            </w:pPr>
+            <w:r>
+              <w:t xml:space="preserve">Help, ask, nobody, plea, </w:t>
+            </w:r>
+            <w:r>
+              <w:t>please</w:t>
+            </w:r>
+          </w:p>
+        </w:tc>
+        <w:tc>
+          <w:tcPr>
+            <w:tcW w:w="3150" w:type="dxa"/>
+          </w:tcPr>
+          <w:p>
+            <w:pPr>
+              <w:spacing w:line="276" w:lineRule="auto"/>
+            </w:pPr>
+            <w:r>
+              <w:t>Student, course, poly, year, take, point</w:t>
+            </w:r>
+          </w:p>
+        </w:tc>
+      </w:tr>
+      <w:tr>
+        <w:tc>
+          <w:tcPr>
+            <w:tcW w:w="2605" w:type="dxa"/>
+          </w:tcPr>
+          <w:p>
+            <w:pPr>
+              <w:spacing w:line="276" w:lineRule="auto"/>
+            </w:pPr>
+            <w:proofErr w:type="spellStart"/>
+            <w:r>
+              <w:t>SMU_Singapore</w:t>
+            </w:r>
+            <w:proofErr w:type="spellEnd"/>
+          </w:p>
+        </w:tc>
+        <w:tc>
+          <w:tcPr>
+            <w:tcW w:w="6750" w:type="dxa"/>
+            <w:gridSpan w:val="2"/>
+          </w:tcPr>
+          <w:p>
+            <w:pPr>
+              <w:spacing w:line="276" w:lineRule="auto"/>
+            </w:pPr>
+            <w:r>
+              <w:t>Not representative, only one remaining post after cleaning.</w:t>
+            </w:r>
+          </w:p>
+        </w:tc>
+      </w:tr>
+      <w:tr>
+        <w:tc>
+          <w:tcPr>
+            <w:tcW w:w="2605" w:type="dxa"/>
+          </w:tcPr>
+          <w:p>
+            <w:pPr>
+              <w:spacing w:line="276" w:lineRule="auto"/>
+            </w:pPr>
+            <w:proofErr w:type="spellStart"/>
+            <w:r>
+              <w:t>SGExams</w:t>
+            </w:r>
+            <w:proofErr w:type="spellEnd"/>
+          </w:p>
+        </w:tc>
+        <w:tc>
+          <w:tcPr>
+            <w:tcW w:w="3600" w:type="dxa"/>
+          </w:tcPr>
+          <w:p>
+            <w:pPr>
+              <w:spacing w:line="276" w:lineRule="auto"/>
+            </w:pPr>
+            <w:r>
+              <w:t>Level, time, year, school, paper</w:t>
+            </w:r>
+            <w:r>
+              <w:t>, people, course, student</w:t>
+            </w:r>
+          </w:p>
+        </w:tc>
+        <w:tc>
+          <w:tcPr>
+            <w:tcW w:w="3150" w:type="dxa"/>
+          </w:tcPr>
+          <w:p>
+            <w:pPr>
+              <w:spacing w:line="276" w:lineRule="auto"/>
+            </w:pPr>
+            <w:r>
+              <w:t>School, time, year, level, student, friend, study, course</w:t>
+            </w:r>
+          </w:p>
+        </w:tc>
+      </w:tr>
+      <w:tr>
+        <w:tc>
+          <w:tcPr>
+            <w:tcW w:w="2605" w:type="dxa"/>
+          </w:tcPr>
+          <w:p>
+            <w:pPr>
+              <w:spacing w:line="276" w:lineRule="auto"/>
+              <w:rPr>
+                <w:b/>
+                <w:bCs/>
+              </w:rPr>
+            </w:pPr>
+            <w:r>
+              <w:rPr>
+                <w:b/>
+                <w:bCs/>
+              </w:rPr>
+              <w:lastRenderedPageBreak/>
+              <w:t>General subreddits</w:t>
+            </w:r>
+          </w:p>
+        </w:tc>
+        <w:tc>
+          <w:tcPr>
+            <w:tcW w:w="3600" w:type="dxa"/>
+          </w:tcPr>
+          <w:p>
+            <w:pPr>
+              <w:spacing w:line="276" w:lineRule="auto"/>
+            </w:pPr>
+            <w:proofErr w:type="spellStart"/>
+            <w:r>
+              <w:rPr>
+                <w:b/>
+                <w:bCs/>
+              </w:rPr>
+              <w:t>Precovid</w:t>
+            </w:r>
+            <w:proofErr w:type="spellEnd"/>
+            <w:r>
+              <w:rPr>
+                <w:b/>
+                <w:bCs/>
+              </w:rPr>
+              <w:t xml:space="preserve"> keywords</w:t>
+            </w:r>
+          </w:p>
+        </w:tc>
+        <w:tc>
+          <w:tcPr>
+            <w:tcW w:w="3150" w:type="dxa"/>
+          </w:tcPr>
+          <w:p>
+            <w:pPr>
+              <w:spacing w:line="276" w:lineRule="auto"/>
+            </w:pPr>
+            <w:proofErr w:type="spellStart"/>
+            <w:r>
+              <w:rPr>
+                <w:b/>
+                <w:bCs/>
+              </w:rPr>
+              <w:t>Midcovid</w:t>
+            </w:r>
+            <w:proofErr w:type="spellEnd"/>
+            <w:r>
+              <w:rPr>
+                <w:b/>
+                <w:bCs/>
+              </w:rPr>
+              <w:t xml:space="preserve"> keywords</w:t>
+            </w:r>
+          </w:p>
+        </w:tc>
+      </w:tr>
+      <w:tr>
+        <w:tc>
+          <w:tcPr>
+            <w:tcW w:w="2605" w:type="dxa"/>
+          </w:tcPr>
+          <w:p>
+            <w:pPr>
+              <w:spacing w:line="276" w:lineRule="auto"/>
+            </w:pPr>
+            <w:r>
+              <w:t>Singapore</w:t>
+            </w:r>
+          </w:p>
+        </w:tc>
+        <w:tc>
+          <w:tcPr>
+            <w:tcW w:w="3600" w:type="dxa"/>
+          </w:tcPr>
+          <w:p>
+            <w:pPr>
+              <w:spacing w:line="276" w:lineRule="auto"/>
+            </w:pPr>
+            <w:r>
+              <w:t>People, time, think, life, year</w:t>
+            </w:r>
+            <w:r>
+              <w:t>, help, want</w:t>
+            </w:r>
+          </w:p>
+        </w:tc>
+        <w:tc>
+          <w:tcPr>
+            <w:tcW w:w="3150" w:type="dxa"/>
+          </w:tcPr>
+          <w:p>
+            <w:pPr>
+              <w:spacing w:line="276" w:lineRule="auto"/>
+            </w:pPr>
+            <w:r>
+              <w:t>Covid, people, time, case</w:t>
+            </w:r>
+          </w:p>
+        </w:tc>
+      </w:tr>
+      <w:tr>
+        <w:tc>
+          <w:tcPr>
+            <w:tcW w:w="2605" w:type="dxa"/>
+          </w:tcPr>
+          <w:p>
+            <w:pPr>
+              <w:spacing w:line="276" w:lineRule="auto"/>
+            </w:pPr>
+            <w:proofErr w:type="spellStart"/>
+            <w:r>
+              <w:t>Singaporefi</w:t>
+            </w:r>
+            <w:proofErr w:type="spellEnd"/>
+          </w:p>
+        </w:tc>
+        <w:tc>
+          <w:tcPr>
+            <w:tcW w:w="3600" w:type="dxa"/>
+          </w:tcPr>
+          <w:p>
+            <w:pPr>
+              <w:spacing w:line="276" w:lineRule="auto"/>
+            </w:pPr>
+            <w:r>
+              <w:t xml:space="preserve">Rolling, return, year, analysis, </w:t>
+            </w:r>
+            <w:r>
+              <w:t>period</w:t>
+            </w:r>
+          </w:p>
+        </w:tc>
+        <w:tc>
+          <w:tcPr>
+            <w:tcW w:w="3150" w:type="dxa"/>
+          </w:tcPr>
+          <w:p>
+            <w:pPr>
+              <w:spacing w:line="276" w:lineRule="auto"/>
+            </w:pPr>
+            <w:r>
+              <w:t>Fee, year, fund, option, stock, market, account</w:t>
+            </w:r>
+          </w:p>
+        </w:tc>
+      </w:tr>
+      <w:tr>
+        <w:tc>
+          <w:tcPr>
+            <w:tcW w:w="2605" w:type="dxa"/>
+          </w:tcPr>
+          <w:p>
+            <w:pPr>
+              <w:spacing w:line="276" w:lineRule="auto"/>
+            </w:pPr>
+            <w:proofErr w:type="spellStart"/>
+            <w:r>
+              <w:t>SingaporeRaw</w:t>
+            </w:r>
+            <w:proofErr w:type="spellEnd"/>
+          </w:p>
+        </w:tc>
+        <w:tc>
+          <w:tcPr>
+            <w:tcW w:w="3600" w:type="dxa"/>
+          </w:tcPr>
+          <w:p>
+            <w:pPr>
+              <w:spacing w:line="276" w:lineRule="auto"/>
+            </w:pPr>
+            <w:r>
+              <w:t>Death, abuse, case, car, fight</w:t>
+            </w:r>
+          </w:p>
+        </w:tc>
+        <w:tc>
+          <w:tcPr>
+            <w:tcW w:w="3150" w:type="dxa"/>
+          </w:tcPr>
+          <w:p>
+            <w:pPr>
+              <w:spacing w:line="276" w:lineRule="auto"/>
+            </w:pPr>
+            <w:r>
+              <w:t>People, day, time, case, covid</w:t>
+            </w:r>
+          </w:p>
+        </w:tc>
+      </w:tr>
+      <w:tr>
+        <w:tc>
+          <w:tcPr>
+            <w:tcW w:w="2605" w:type="dxa"/>
+          </w:tcPr>
+          <w:p>
+            <w:pPr>
+              <w:spacing w:line="276" w:lineRule="auto"/>
+            </w:pPr>
+            <w:proofErr w:type="spellStart"/>
+            <w:r>
+              <w:t>askSingapore</w:t>
+            </w:r>
+            <w:proofErr w:type="spellEnd"/>
+          </w:p>
+        </w:tc>
+        <w:tc>
+          <w:tcPr>
+            <w:tcW w:w="3600" w:type="dxa"/>
+          </w:tcPr>
+          <w:p>
+            <w:pPr>
+              <w:spacing w:line="276" w:lineRule="auto"/>
+            </w:pPr>
+            <w:r>
+              <w:t>Year, time, work, owner, day, job</w:t>
+            </w:r>
+          </w:p>
+        </w:tc>
+        <w:tc>
+          <w:tcPr>
+            <w:tcW w:w="3150" w:type="dxa"/>
+          </w:tcPr>
+          <w:p>
+            <w:pPr>
+              <w:spacing w:line="276" w:lineRule="auto"/>
+            </w:pPr>
+            <w:r>
+              <w:t>Time, people, year, help, work, job</w:t>
+            </w:r>
+          </w:p>
+        </w:tc>
+      </w:tr>
+      <w:tr>
+        <w:tc>
+          <w:tcPr>
+            <w:tcW w:w="2605" w:type="dxa"/>
+          </w:tcPr>
+          <w:p>
+            <w:pPr>
+              <w:spacing w:line="276" w:lineRule="auto"/>
+            </w:pPr>
+            <w:proofErr w:type="spellStart"/>
+            <w:r>
+              <w:t>NationalServiceS</w:t>
+            </w:r>
+            <w:proofErr w:type="spellEnd"/>
+          </w:p>
+        </w:tc>
+        <w:tc>
+          <w:tcPr>
+            <w:tcW w:w="3600" w:type="dxa"/>
+          </w:tcPr>
+          <w:p>
+            <w:pPr>
+              <w:spacing w:line="276" w:lineRule="auto"/>
+            </w:pPr>
+            <w:r>
+              <w:t>Time, year, day, account, help</w:t>
+            </w:r>
+            <w:r>
+              <w:t>, bank, anxiety</w:t>
+            </w:r>
+          </w:p>
+        </w:tc>
+        <w:tc>
+          <w:tcPr>
+            <w:tcW w:w="3150" w:type="dxa"/>
+          </w:tcPr>
+          <w:p>
+            <w:pPr>
+              <w:spacing w:line="276" w:lineRule="auto"/>
+            </w:pPr>
+            <w:r>
+              <w:t>Time, day, help, month, year, unit</w:t>
+            </w:r>
+          </w:p>
+        </w:tc>
+      </w:tr>
+      <w:tr>
+        <w:tc>
+          <w:tcPr>
+            <w:tcW w:w="2605" w:type="dxa"/>
+          </w:tcPr>
+          <w:p>
+            <w:pPr>
+              <w:spacing w:line="276" w:lineRule="auto"/>
+            </w:pPr>
+            <w:proofErr w:type="spellStart"/>
+            <w:r>
+              <w:t>MentalHealthSG</w:t>
+            </w:r>
+            <w:proofErr w:type="spellEnd"/>
+          </w:p>
+        </w:tc>
+        <w:tc>
+          <w:tcPr>
+            <w:tcW w:w="3600" w:type="dxa"/>
+          </w:tcPr>
+          <w:p>
+            <w:pPr>
+              <w:spacing w:line="276" w:lineRule="auto"/>
+            </w:pPr>
+          </w:p>
+        </w:tc>
+        <w:tc>
+          <w:tcPr>
+            <w:tcW w:w="3150" w:type="dxa"/>
+          </w:tcPr>
+          <w:p>
+            <w:pPr>
+              <w:spacing w:line="276" w:lineRule="auto"/>
+            </w:pPr>
+            <w:r>
+              <w:t>Help, time, year, health, think, anyone</w:t>
+            </w:r>
+          </w:p>
+        </w:tc>
+      </w:tr>
+    </w:tbl>
+    <w:p>
+      <w:pPr>
+        <w:spacing w:after="0" w:line="276" w:lineRule="auto"/>
+      </w:pPr>
     </w:p>
     <w:sectPr>
       <w:pgSz w:w="12240" w:h="15840"/>
@@ -375,7 +1223,7 @@
         <w:rFonts w:ascii="Calibri" w:eastAsiaTheme="minorEastAsia" w:hAnsi="Calibri" w:cs="Calibri" w:hint="default"/>
       </w:rPr>
     </w:lvl>
-    <w:lvl w:ilvl="1" w:tplc="04090003" w:tentative="1">
+    <w:lvl w:ilvl="1" w:tplc="04090003">
       <w:start w:val="1"/>
       <w:numFmt w:val="bullet"/>
       <w:lvlText w:val="o"/>
@@ -990,6 +1838,25 @@
       <w:contextualSpacing/>
     </w:pPr>
   </w:style>
+  <w:style w:type="table" w:styleId="TableGrid">
+    <w:name w:val="Table Grid"/>
+    <w:basedOn w:val="TableNormal"/>
+    <w:uiPriority w:val="39"/>
+    <w:rsid w:val="00E819B4"/>
+    <w:pPr>
+      <w:spacing w:after="0" w:line="240" w:lineRule="auto"/>
+    </w:pPr>
+    <w:tblPr>
+      <w:tblBorders>
+        <w:top w:val="single" w:sz="4" w:space="0" w:color="auto"/>
+        <w:left w:val="single" w:sz="4" w:space="0" w:color="auto"/>
+        <w:bottom w:val="single" w:sz="4" w:space="0" w:color="auto"/>
+        <w:right w:val="single" w:sz="4" w:space="0" w:color="auto"/>
+        <w:insideH w:val="single" w:sz="4" w:space="0" w:color="auto"/>
+        <w:insideV w:val="single" w:sz="4" w:space="0" w:color="auto"/>
+      </w:tblBorders>
+    </w:tblPr>
+  </w:style>
 </w:styles>
 </file>
 

</xml_diff>

<commit_message>
Update EDA visualization outputs
</commit_message>
<xml_diff>
--- a/src/tasks/task-3-data-exploration-and-analysis/reddit/Insights Extraction.docx
+++ b/src/tasks/task-3-data-exploration-and-analysis/reddit/Insights Extraction.docx
@@ -11,6 +11,9 @@
       </w:r>
     </w:p>
     <w:p>
+      <w:pPr>
+        <w:pStyle w:val="Heading2"/>
+      </w:pPr>
       <w:r>
         <w:t>Main Questions</w:t>
       </w:r>
@@ -45,8 +48,173 @@
         <w:spacing w:before="0"/>
       </w:pPr>
       <w:r>
-        <w:t>N-gram Analysis</w:t>
-      </w:r>
+        <w:t>Insights</w:t>
+      </w:r>
+    </w:p>
+    <w:p>
+      <w:pPr>
+        <w:spacing w:after="0"/>
+      </w:pPr>
+      <w:r>
+        <w:rPr>
+          <w:noProof/>
+        </w:rPr>
+        <w:drawing>
+          <wp:inline distT="0" distB="0" distL="0" distR="0" wp14:anchorId="5665998E" wp14:editId="593C355E">
+            <wp:extent cx="5943600" cy="1584960"/>
+            <wp:effectExtent l="0" t="0" r="0" b="0"/>
+            <wp:docPr id="2" name="Picture 2"/>
+            <wp:cNvGraphicFramePr>
+              <a:graphicFrameLocks xmlns:a="http://schemas.openxmlformats.org/drawingml/2006/main" noChangeAspect="1"/>
+            </wp:cNvGraphicFramePr>
+            <a:graphic xmlns:a="http://schemas.openxmlformats.org/drawingml/2006/main">
+              <a:graphicData uri="http://schemas.openxmlformats.org/drawingml/2006/picture">
+                <pic:pic xmlns:pic="http://schemas.openxmlformats.org/drawingml/2006/picture">
+                  <pic:nvPicPr>
+                    <pic:cNvPr id="2" name="Picture 2"/>
+                    <pic:cNvPicPr/>
+                  </pic:nvPicPr>
+                  <pic:blipFill>
+                    <a:blip r:embed="rId5" cstate="print">
+                      <a:extLst>
+                        <a:ext uri="{28A0092B-C50C-407E-A947-70E740481C1C}">
+                          <a14:useLocalDpi xmlns:a14="http://schemas.microsoft.com/office/drawing/2010/main" val="0"/>
+                        </a:ext>
+                      </a:extLst>
+                    </a:blip>
+                    <a:stretch>
+                      <a:fillRect/>
+                    </a:stretch>
+                  </pic:blipFill>
+                  <pic:spPr>
+                    <a:xfrm>
+                      <a:off x="0" y="0"/>
+                      <a:ext cx="5943600" cy="1584960"/>
+                    </a:xfrm>
+                    <a:prstGeom prst="rect">
+                      <a:avLst/>
+                    </a:prstGeom>
+                  </pic:spPr>
+                </pic:pic>
+              </a:graphicData>
+            </a:graphic>
+          </wp:inline>
+        </w:drawing>
+      </w:r>
+    </w:p>
+    <w:p>
+      <w:pPr>
+        <w:spacing w:after="0"/>
+        <w:jc w:val="both"/>
+        <w:rPr>
+          <w:i/>
+          <w:iCs/>
+          <w:sz w:val="20"/>
+          <w:szCs w:val="20"/>
+        </w:rPr>
+      </w:pPr>
+      <w:r>
+        <w:rPr>
+          <w:i/>
+          <w:iCs/>
+          <w:sz w:val="18"/>
+          <w:szCs w:val="18"/>
+        </w:rPr>
+        <w:t>N-grams during pre-covid timeframe</w:t>
+      </w:r>
+    </w:p>
+    <w:p>
+      <w:pPr>
+        <w:spacing w:after="0"/>
+        <w:rPr>
+          <w:i/>
+          <w:iCs/>
+          <w:sz w:val="20"/>
+          <w:szCs w:val="20"/>
+        </w:rPr>
+      </w:pPr>
+    </w:p>
+    <w:p>
+      <w:pPr>
+        <w:spacing w:after="0"/>
+      </w:pPr>
+      <w:r>
+        <w:rPr>
+          <w:noProof/>
+        </w:rPr>
+        <w:drawing>
+          <wp:inline distT="0" distB="0" distL="0" distR="0" wp14:anchorId="248D8F7C" wp14:editId="3CCD6F3A">
+            <wp:extent cx="5943600" cy="1584960"/>
+            <wp:effectExtent l="0" t="0" r="0" b="0"/>
+            <wp:docPr id="1" name="Picture 1"/>
+            <wp:cNvGraphicFramePr>
+              <a:graphicFrameLocks xmlns:a="http://schemas.openxmlformats.org/drawingml/2006/main" noChangeAspect="1"/>
+            </wp:cNvGraphicFramePr>
+            <a:graphic xmlns:a="http://schemas.openxmlformats.org/drawingml/2006/main">
+              <a:graphicData uri="http://schemas.openxmlformats.org/drawingml/2006/picture">
+                <pic:pic xmlns:pic="http://schemas.openxmlformats.org/drawingml/2006/picture">
+                  <pic:nvPicPr>
+                    <pic:cNvPr id="1" name="Picture 1"/>
+                    <pic:cNvPicPr/>
+                  </pic:nvPicPr>
+                  <pic:blipFill>
+                    <a:blip r:embed="rId6" cstate="print">
+                      <a:extLst>
+                        <a:ext uri="{28A0092B-C50C-407E-A947-70E740481C1C}">
+                          <a14:useLocalDpi xmlns:a14="http://schemas.microsoft.com/office/drawing/2010/main" val="0"/>
+                        </a:ext>
+                      </a:extLst>
+                    </a:blip>
+                    <a:stretch>
+                      <a:fillRect/>
+                    </a:stretch>
+                  </pic:blipFill>
+                  <pic:spPr>
+                    <a:xfrm>
+                      <a:off x="0" y="0"/>
+                      <a:ext cx="5943600" cy="1584960"/>
+                    </a:xfrm>
+                    <a:prstGeom prst="rect">
+                      <a:avLst/>
+                    </a:prstGeom>
+                  </pic:spPr>
+                </pic:pic>
+              </a:graphicData>
+            </a:graphic>
+          </wp:inline>
+        </w:drawing>
+      </w:r>
+    </w:p>
+    <w:p>
+      <w:pPr>
+        <w:spacing w:after="0"/>
+        <w:rPr>
+          <w:i/>
+          <w:iCs/>
+          <w:sz w:val="20"/>
+          <w:szCs w:val="20"/>
+        </w:rPr>
+      </w:pPr>
+      <w:r>
+        <w:rPr>
+          <w:i/>
+          <w:iCs/>
+          <w:sz w:val="20"/>
+          <w:szCs w:val="20"/>
+        </w:rPr>
+        <w:t>N-gram during mid-covid timeframe</w:t>
+      </w:r>
+    </w:p>
+    <w:p>
+      <w:pPr>
+        <w:spacing w:after="0"/>
+        <w:rPr>
+          <w:i/>
+          <w:iCs/>
+          <w:sz w:val="20"/>
+          <w:szCs w:val="20"/>
+        </w:rPr>
+      </w:pPr>
     </w:p>
     <w:p>
       <w:pPr>
@@ -254,7 +422,11 @@
         <w:t>.</w:t>
       </w:r>
       <w:r>
-        <w:t xml:space="preserve"> This can be either a worrying sign </w:t>
+        <w:t xml:space="preserve"> This </w:t>
+      </w:r>
+      <w:r>
+        <w:lastRenderedPageBreak/>
+        <w:t xml:space="preserve">can be either a worrying sign </w:t>
       </w:r>
       <w:r>
         <w:t>because</w:t>
@@ -667,7 +839,6 @@
                 <w:b/>
                 <w:bCs/>
               </w:rPr>
-              <w:lastRenderedPageBreak/>
               <w:t>General subreddits</w:t>
             </w:r>
           </w:p>

</xml_diff>

<commit_message>
Update insight extraction doc
</commit_message>
<xml_diff>
--- a/src/tasks/task-3-data-exploration-and-analysis/reddit/Insights Extraction.docx
+++ b/src/tasks/task-3-data-exploration-and-analysis/reddit/Insights Extraction.docx
@@ -5,6 +5,7 @@
     <w:p>
       <w:pPr>
         <w:pStyle w:val="Heading1"/>
+        <w:jc w:val="both"/>
       </w:pPr>
       <w:r>
         <w:t>Insights Extraction</w:t>
@@ -12,7 +13,13 @@
     </w:p>
     <w:p>
       <w:pPr>
+        <w:jc w:val="both"/>
+      </w:pPr>
+    </w:p>
+    <w:p>
+      <w:pPr>
         <w:pStyle w:val="Heading2"/>
+        <w:jc w:val="both"/>
       </w:pPr>
       <w:r>
         <w:t>Main Questions</w:t>
@@ -25,6 +32,7 @@
           <w:ilvl w:val="0"/>
           <w:numId w:val="3"/>
         </w:numPr>
+        <w:jc w:val="both"/>
       </w:pPr>
       <w:r>
         <w:t>What is the trend? What can we tell from it?</w:t>
@@ -37,15 +45,22 @@
           <w:ilvl w:val="0"/>
           <w:numId w:val="3"/>
         </w:numPr>
+        <w:jc w:val="both"/>
       </w:pPr>
       <w:r>
         <w:t>Why did the trend occur? Is it possible to infer from data? – where relevant</w:t>
       </w:r>
+    </w:p>
+    <w:p>
+      <w:pPr>
+        <w:jc w:val="both"/>
+      </w:pPr>
     </w:p>
     <w:p>
       <w:pPr>
         <w:pStyle w:val="Heading2"/>
         <w:spacing w:before="0"/>
+        <w:jc w:val="both"/>
       </w:pPr>
       <w:r>
         <w:t>Insights</w:t>
@@ -53,6 +68,50 @@
     </w:p>
     <w:p>
       <w:pPr>
+        <w:jc w:val="both"/>
+      </w:pPr>
+      <w:r>
+        <w:t>Generally, we observe that frequency of post relevant to mental health have increased significantly with covid</w:t>
+      </w:r>
+      <w:r>
+        <w:t>,</w:t>
+      </w:r>
+      <w:r>
+        <w:t xml:space="preserve"> as seen from the upwards trend in </w:t>
+      </w:r>
+      <w:r>
+        <w:rPr>
+          <w:i/>
+          <w:iCs/>
+        </w:rPr>
+        <w:t>figure 1</w:t>
+      </w:r>
+      <w:r>
+        <w:t>.</w:t>
+      </w:r>
+      <w:r>
+        <w:t xml:space="preserve"> </w:t>
+      </w:r>
+      <w:r>
+        <w:t xml:space="preserve">From </w:t>
+      </w:r>
+      <w:r>
+        <w:rPr>
+          <w:i/>
+          <w:iCs/>
+        </w:rPr>
+        <w:t>figure 2</w:t>
+      </w:r>
+      <w:r>
+        <w:t>, p</w:t>
+      </w:r>
+      <w:r>
+        <w:t xml:space="preserve">ost frequency peaked in second quarter of the year for both 2020 and 2021, during April and May respectively. </w:t>
+      </w:r>
+    </w:p>
+    <w:p>
+      <w:pPr>
+        <w:keepNext/>
         <w:spacing w:after="0"/>
       </w:pPr>
       <w:r>
@@ -60,10 +119,10 @@
           <w:noProof/>
         </w:rPr>
         <w:drawing>
-          <wp:inline distT="0" distB="0" distL="0" distR="0" wp14:anchorId="5665998E" wp14:editId="593C355E">
-            <wp:extent cx="5943600" cy="1584960"/>
+          <wp:inline distT="0" distB="0" distL="0" distR="0" wp14:anchorId="178F4BA4" wp14:editId="7732F80B">
+            <wp:extent cx="2861913" cy="1643154"/>
             <wp:effectExtent l="0" t="0" r="0" b="0"/>
-            <wp:docPr id="2" name="Picture 2"/>
+            <wp:docPr id="7" name="Picture 7" descr="Chart, histogram&#10;&#10;Description automatically generated"/>
             <wp:cNvGraphicFramePr>
               <a:graphicFrameLocks xmlns:a="http://schemas.openxmlformats.org/drawingml/2006/main" noChangeAspect="1"/>
             </wp:cNvGraphicFramePr>
@@ -71,11 +130,316 @@
               <a:graphicData uri="http://schemas.openxmlformats.org/drawingml/2006/picture">
                 <pic:pic xmlns:pic="http://schemas.openxmlformats.org/drawingml/2006/picture">
                   <pic:nvPicPr>
-                    <pic:cNvPr id="2" name="Picture 2"/>
+                    <pic:cNvPr id="7" name="Picture 7" descr="Chart, histogram&#10;&#10;Description automatically generated"/>
                     <pic:cNvPicPr/>
                   </pic:nvPicPr>
                   <pic:blipFill>
                     <a:blip r:embed="rId5" cstate="print">
+                      <a:extLst>
+                        <a:ext uri="{28A0092B-C50C-407E-A947-70E740481C1C}">
+                          <a14:useLocalDpi xmlns:a14="http://schemas.microsoft.com/office/drawing/2010/main" val="0"/>
+                        </a:ext>
+                      </a:extLst>
+                    </a:blip>
+                    <a:stretch>
+                      <a:fillRect/>
+                    </a:stretch>
+                  </pic:blipFill>
+                  <pic:spPr>
+                    <a:xfrm>
+                      <a:off x="0" y="0"/>
+                      <a:ext cx="2872789" cy="1649399"/>
+                    </a:xfrm>
+                    <a:prstGeom prst="rect">
+                      <a:avLst/>
+                    </a:prstGeom>
+                  </pic:spPr>
+                </pic:pic>
+              </a:graphicData>
+            </a:graphic>
+          </wp:inline>
+        </w:drawing>
+      </w:r>
+      <w:r>
+        <w:rPr>
+          <w:noProof/>
+        </w:rPr>
+        <w:drawing>
+          <wp:inline distT="0" distB="0" distL="0" distR="0" wp14:anchorId="2EBC964B" wp14:editId="13DE7B51">
+            <wp:extent cx="3069330" cy="1611517"/>
+            <wp:effectExtent l="0" t="0" r="0" b="8255"/>
+            <wp:docPr id="9" name="Picture 9" descr="Chart, line chart&#10;&#10;Description automatically generated"/>
+            <wp:cNvGraphicFramePr>
+              <a:graphicFrameLocks xmlns:a="http://schemas.openxmlformats.org/drawingml/2006/main" noChangeAspect="1"/>
+            </wp:cNvGraphicFramePr>
+            <a:graphic xmlns:a="http://schemas.openxmlformats.org/drawingml/2006/main">
+              <a:graphicData uri="http://schemas.openxmlformats.org/drawingml/2006/picture">
+                <pic:pic xmlns:pic="http://schemas.openxmlformats.org/drawingml/2006/picture">
+                  <pic:nvPicPr>
+                    <pic:cNvPr id="9" name="Picture 9" descr="Chart, line chart&#10;&#10;Description automatically generated"/>
+                    <pic:cNvPicPr/>
+                  </pic:nvPicPr>
+                  <pic:blipFill rotWithShape="1">
+                    <a:blip r:embed="rId6" cstate="print">
+                      <a:extLst>
+                        <a:ext uri="{28A0092B-C50C-407E-A947-70E740481C1C}">
+                          <a14:useLocalDpi xmlns:a14="http://schemas.microsoft.com/office/drawing/2010/main" val="0"/>
+                        </a:ext>
+                      </a:extLst>
+                    </a:blip>
+                    <a:srcRect l="6899" t="5998" r="9129" b="5825"/>
+                    <a:stretch/>
+                  </pic:blipFill>
+                  <pic:spPr bwMode="auto">
+                    <a:xfrm>
+                      <a:off x="0" y="0"/>
+                      <a:ext cx="3103375" cy="1629392"/>
+                    </a:xfrm>
+                    <a:prstGeom prst="rect">
+                      <a:avLst/>
+                    </a:prstGeom>
+                    <a:ln>
+                      <a:noFill/>
+                    </a:ln>
+                    <a:extLst>
+                      <a:ext uri="{53640926-AAD7-44D8-BBD7-CCE9431645EC}">
+                        <a14:shadowObscured xmlns:a14="http://schemas.microsoft.com/office/drawing/2010/main"/>
+                      </a:ext>
+                    </a:extLst>
+                  </pic:spPr>
+                </pic:pic>
+              </a:graphicData>
+            </a:graphic>
+          </wp:inline>
+        </w:drawing>
+      </w:r>
+    </w:p>
+    <w:p>
+      <w:pPr>
+        <w:pStyle w:val="Caption"/>
+        <w:spacing w:after="0"/>
+        <w:ind w:firstLine="720"/>
+      </w:pPr>
+      <w:r>
+        <w:t xml:space="preserve">Figure </w:t>
+      </w:r>
+      <w:fldSimple w:instr=" SEQ Figure \* ARABIC ">
+        <w:r>
+          <w:rPr>
+            <w:noProof/>
+          </w:rPr>
+          <w:t>1</w:t>
+        </w:r>
+      </w:fldSimple>
+      <w:r>
+        <w:t xml:space="preserve"> Overall Reddit Post Frequency against Time</w:t>
+      </w:r>
+      <w:r>
+        <w:tab/>
+      </w:r>
+      <w:r>
+        <w:tab/>
+        <w:t xml:space="preserve">Figure </w:t>
+      </w:r>
+      <w:fldSimple w:instr=" SEQ Figure \* ARABIC ">
+        <w:r>
+          <w:rPr>
+            <w:noProof/>
+          </w:rPr>
+          <w:t>2</w:t>
+        </w:r>
+      </w:fldSimple>
+      <w:r>
+        <w:t xml:space="preserve"> Monthly Reddit Post Frequency </w:t>
+      </w:r>
+    </w:p>
+    <w:p/>
+    <w:p>
+      <w:pPr>
+        <w:jc w:val="both"/>
+      </w:pPr>
+      <w:r>
+        <w:t>Interestingly, th</w:t>
+      </w:r>
+      <w:r>
+        <w:t xml:space="preserve">ese peaks align with the drastically increasing new community cases each week in April 2020 and May 2021, as shown in </w:t>
+      </w:r>
+      <w:r>
+        <w:rPr>
+          <w:i/>
+          <w:iCs/>
+        </w:rPr>
+        <w:t>figure 3</w:t>
+      </w:r>
+      <w:r>
+        <w:t>. That said, such similarity only suggest correlation not causation, but it hints that the covid situation is influential on redditors’ behaviors and mental state.</w:t>
+      </w:r>
+    </w:p>
+    <w:p>
+      <w:pPr>
+        <w:keepNext/>
+        <w:spacing w:after="0"/>
+        <w:jc w:val="center"/>
+      </w:pPr>
+      <w:r>
+        <w:rPr>
+          <w:noProof/>
+        </w:rPr>
+        <w:drawing>
+          <wp:inline distT="0" distB="0" distL="0" distR="0" wp14:anchorId="7298AACA" wp14:editId="6EF464F4">
+            <wp:extent cx="2942376" cy="1972220"/>
+            <wp:effectExtent l="0" t="0" r="0" b="9525"/>
+            <wp:docPr id="1" name="Picture 1"/>
+            <wp:cNvGraphicFramePr>
+              <a:graphicFrameLocks xmlns:a="http://schemas.openxmlformats.org/drawingml/2006/main" noChangeAspect="1"/>
+            </wp:cNvGraphicFramePr>
+            <a:graphic xmlns:a="http://schemas.openxmlformats.org/drawingml/2006/main">
+              <a:graphicData uri="http://schemas.openxmlformats.org/drawingml/2006/picture">
+                <pic:pic xmlns:pic="http://schemas.openxmlformats.org/drawingml/2006/picture">
+                  <pic:nvPicPr>
+                    <pic:cNvPr id="1" name=""/>
+                    <pic:cNvPicPr/>
+                  </pic:nvPicPr>
+                  <pic:blipFill rotWithShape="1">
+                    <a:blip r:embed="rId7"/>
+                    <a:srcRect l="10590" t="21398" r="60777" b="10377"/>
+                    <a:stretch/>
+                  </pic:blipFill>
+                  <pic:spPr bwMode="auto">
+                    <a:xfrm>
+                      <a:off x="0" y="0"/>
+                      <a:ext cx="2982014" cy="1998788"/>
+                    </a:xfrm>
+                    <a:prstGeom prst="rect">
+                      <a:avLst/>
+                    </a:prstGeom>
+                    <a:ln>
+                      <a:noFill/>
+                    </a:ln>
+                    <a:extLst>
+                      <a:ext uri="{53640926-AAD7-44D8-BBD7-CCE9431645EC}">
+                        <a14:shadowObscured xmlns:a14="http://schemas.microsoft.com/office/drawing/2010/main"/>
+                      </a:ext>
+                    </a:extLst>
+                  </pic:spPr>
+                </pic:pic>
+              </a:graphicData>
+            </a:graphic>
+          </wp:inline>
+        </w:drawing>
+      </w:r>
+    </w:p>
+    <w:p>
+      <w:pPr>
+        <w:pStyle w:val="Caption"/>
+        <w:spacing w:after="0"/>
+        <w:jc w:val="center"/>
+      </w:pPr>
+      <w:r>
+        <w:t xml:space="preserve">Figure </w:t>
+      </w:r>
+      <w:fldSimple w:instr=" SEQ Figure \* ARABIC ">
+        <w:r>
+          <w:rPr>
+            <w:noProof/>
+          </w:rPr>
+          <w:t>3</w:t>
+        </w:r>
+      </w:fldSimple>
+      <w:r>
+        <w:t xml:space="preserve"> New community cases each week since March 2020 (source: </w:t>
+      </w:r>
+      <w:hyperlink r:id="rId8" w:history="1">
+        <w:r>
+          <w:rPr>
+            <w:rStyle w:val="Hyperlink"/>
+          </w:rPr>
+          <w:t>Straits Times</w:t>
+        </w:r>
+      </w:hyperlink>
+      <w:r>
+        <w:t>)</w:t>
+      </w:r>
+    </w:p>
+    <w:p>
+      <w:pPr>
+        <w:spacing w:after="0"/>
+      </w:pPr>
+    </w:p>
+    <w:p>
+      <w:pPr>
+        <w:spacing w:after="0"/>
+      </w:pPr>
+      <w:r>
+        <w:t xml:space="preserve">Borrowing </w:t>
+      </w:r>
+      <w:r>
+        <w:rPr>
+          <w:i/>
+          <w:iCs/>
+        </w:rPr>
+        <w:t>figure 1</w:t>
+      </w:r>
+      <w:r>
+        <w:t xml:space="preserve"> illustrating </w:t>
+      </w:r>
+      <w:r>
+        <w:rPr>
+          <w:i/>
+          <w:iCs/>
+        </w:rPr>
+        <w:t>frequency of post against time</w:t>
+      </w:r>
+      <w:r>
+        <w:t xml:space="preserve">, the number of relevant posts in mid-covid is significantly larger than pre-covid period. It is thus no surprise that the values on axes of </w:t>
+      </w:r>
+      <w:r>
+        <w:t xml:space="preserve">ngrams </w:t>
+      </w:r>
+      <w:r>
+        <w:t>representing mid-covid</w:t>
+      </w:r>
+      <w:r>
+        <w:t xml:space="preserve"> </w:t>
+      </w:r>
+      <w:r>
+        <w:rPr>
+          <w:i/>
+          <w:iCs/>
+        </w:rPr>
+        <w:t>(figure 5)</w:t>
+      </w:r>
+      <w:r>
+        <w:t xml:space="preserve"> timeframe are of greater order.</w:t>
+      </w:r>
+    </w:p>
+    <w:p>
+      <w:pPr>
+        <w:keepNext/>
+        <w:spacing w:after="0"/>
+      </w:pPr>
+      <w:r>
+        <w:rPr>
+          <w:noProof/>
+        </w:rPr>
+        <w:lastRenderedPageBreak/>
+        <w:drawing>
+          <wp:inline distT="0" distB="0" distL="0" distR="0" wp14:anchorId="731CC8F0" wp14:editId="022F60B3">
+            <wp:extent cx="5943600" cy="1584960"/>
+            <wp:effectExtent l="0" t="0" r="0" b="0"/>
+            <wp:docPr id="6" name="Picture 6"/>
+            <wp:cNvGraphicFramePr>
+              <a:graphicFrameLocks xmlns:a="http://schemas.openxmlformats.org/drawingml/2006/main" noChangeAspect="1"/>
+            </wp:cNvGraphicFramePr>
+            <a:graphic xmlns:a="http://schemas.openxmlformats.org/drawingml/2006/main">
+              <a:graphicData uri="http://schemas.openxmlformats.org/drawingml/2006/picture">
+                <pic:pic xmlns:pic="http://schemas.openxmlformats.org/drawingml/2006/picture">
+                  <pic:nvPicPr>
+                    <pic:cNvPr id="6" name="Picture 6"/>
+                    <pic:cNvPicPr/>
+                  </pic:nvPicPr>
+                  <pic:blipFill>
+                    <a:blip r:embed="rId9" cstate="print">
                       <a:extLst>
                         <a:ext uri="{28A0092B-C50C-407E-A947-70E740481C1C}">
                           <a14:useLocalDpi xmlns:a14="http://schemas.microsoft.com/office/drawing/2010/main" val="0"/>
@@ -104,38 +468,27 @@
     </w:p>
     <w:p>
       <w:pPr>
-        <w:spacing w:after="0"/>
-        <w:jc w:val="both"/>
-        <w:rPr>
-          <w:i/>
-          <w:iCs/>
-          <w:sz w:val="20"/>
-          <w:szCs w:val="20"/>
-        </w:rPr>
-      </w:pPr>
-      <w:r>
-        <w:rPr>
-          <w:i/>
-          <w:iCs/>
-          <w:sz w:val="18"/>
-          <w:szCs w:val="18"/>
-        </w:rPr>
-        <w:t>N-grams during pre-covid timeframe</w:t>
-      </w:r>
-    </w:p>
-    <w:p>
-      <w:pPr>
-        <w:spacing w:after="0"/>
-        <w:rPr>
-          <w:i/>
-          <w:iCs/>
-          <w:sz w:val="20"/>
-          <w:szCs w:val="20"/>
-        </w:rPr>
-      </w:pPr>
-    </w:p>
-    <w:p>
-      <w:pPr>
+        <w:pStyle w:val="Caption"/>
+        <w:jc w:val="center"/>
+      </w:pPr>
+      <w:r>
+        <w:t xml:space="preserve">Figure </w:t>
+      </w:r>
+      <w:fldSimple w:instr=" SEQ Figure \* ARABIC ">
+        <w:r>
+          <w:rPr>
+            <w:noProof/>
+          </w:rPr>
+          <w:t>4</w:t>
+        </w:r>
+      </w:fldSimple>
+      <w:r>
+        <w:t xml:space="preserve"> Pre-covid Ngrams</w:t>
+      </w:r>
+    </w:p>
+    <w:p>
+      <w:pPr>
+        <w:keepNext/>
         <w:spacing w:after="0"/>
       </w:pPr>
       <w:r>
@@ -143,10 +496,10 @@
           <w:noProof/>
         </w:rPr>
         <w:drawing>
-          <wp:inline distT="0" distB="0" distL="0" distR="0" wp14:anchorId="248D8F7C" wp14:editId="3CCD6F3A">
+          <wp:inline distT="0" distB="0" distL="0" distR="0" wp14:anchorId="6EC9BC03" wp14:editId="3ABA2440">
             <wp:extent cx="5943600" cy="1584960"/>
             <wp:effectExtent l="0" t="0" r="0" b="0"/>
-            <wp:docPr id="1" name="Picture 1"/>
+            <wp:docPr id="5" name="Picture 5" descr="Chart&#10;&#10;Description automatically generated"/>
             <wp:cNvGraphicFramePr>
               <a:graphicFrameLocks xmlns:a="http://schemas.openxmlformats.org/drawingml/2006/main" noChangeAspect="1"/>
             </wp:cNvGraphicFramePr>
@@ -154,11 +507,11 @@
               <a:graphicData uri="http://schemas.openxmlformats.org/drawingml/2006/picture">
                 <pic:pic xmlns:pic="http://schemas.openxmlformats.org/drawingml/2006/picture">
                   <pic:nvPicPr>
-                    <pic:cNvPr id="1" name="Picture 1"/>
+                    <pic:cNvPr id="5" name="Picture 5" descr="Chart&#10;&#10;Description automatically generated"/>
                     <pic:cNvPicPr/>
                   </pic:nvPicPr>
                   <pic:blipFill>
-                    <a:blip r:embed="rId6" cstate="print">
+                    <a:blip r:embed="rId10" cstate="print">
                       <a:extLst>
                         <a:ext uri="{28A0092B-C50C-407E-A947-70E740481C1C}">
                           <a14:useLocalDpi xmlns:a14="http://schemas.microsoft.com/office/drawing/2010/main" val="0"/>
@@ -187,152 +540,155 @@
     </w:p>
     <w:p>
       <w:pPr>
+        <w:pStyle w:val="Caption"/>
+        <w:jc w:val="center"/>
+      </w:pPr>
+      <w:r>
+        <w:t xml:space="preserve">Figure </w:t>
+      </w:r>
+      <w:fldSimple w:instr=" SEQ Figure \* ARABIC ">
+        <w:r>
+          <w:rPr>
+            <w:noProof/>
+          </w:rPr>
+          <w:t>5</w:t>
+        </w:r>
+      </w:fldSimple>
+      <w:r>
+        <w:t xml:space="preserve"> Mid-covid Ngrams</w:t>
+      </w:r>
+    </w:p>
+    <w:p>
+      <w:pPr>
         <w:spacing w:after="0"/>
-        <w:rPr>
-          <w:i/>
-          <w:iCs/>
-          <w:sz w:val="20"/>
-          <w:szCs w:val="20"/>
-        </w:rPr>
-      </w:pPr>
-      <w:r>
-        <w:rPr>
-          <w:i/>
-          <w:iCs/>
-          <w:sz w:val="20"/>
-          <w:szCs w:val="20"/>
-        </w:rPr>
-        <w:t>N-gram during mid-covid timeframe</w:t>
-      </w:r>
-    </w:p>
-    <w:p>
-      <w:pPr>
-        <w:spacing w:after="0"/>
-        <w:rPr>
-          <w:i/>
-          <w:iCs/>
-          <w:sz w:val="20"/>
-          <w:szCs w:val="20"/>
-        </w:rPr>
-      </w:pPr>
-    </w:p>
-    <w:p>
-      <w:pPr>
-        <w:pStyle w:val="ListParagraph"/>
-        <w:numPr>
-          <w:ilvl w:val="0"/>
-          <w:numId w:val="2"/>
-        </w:numPr>
-        <w:spacing w:after="0"/>
-      </w:pPr>
-      <w:r>
-        <w:t xml:space="preserve">Borrowing the histogram </w:t>
-      </w:r>
-      <w:r>
-        <w:t>illustrating</w:t>
-      </w:r>
-      <w:r>
-        <w:t xml:space="preserve"> </w:t>
+      </w:pPr>
+      <w:r>
+        <w:t>In general, p</w:t>
+      </w:r>
+      <w:r>
+        <w:t xml:space="preserve">re and mid covid </w:t>
       </w:r>
       <w:r>
         <w:rPr>
           <w:i/>
           <w:iCs/>
         </w:rPr>
-        <w:t xml:space="preserve">frequency of post </w:t>
+        <w:t>1-gram</w:t>
+      </w:r>
+      <w:r>
+        <w:t xml:space="preserve"> are similar. </w:t>
+      </w:r>
+      <w:r>
+        <w:t>However</w:t>
+      </w:r>
+      <w:r>
+        <w:t xml:space="preserve">, some addition to the list </w:t>
+      </w:r>
+      <w:r>
+        <w:t xml:space="preserve">of </w:t>
+      </w:r>
+      <w:r>
+        <w:t xml:space="preserve">topics </w:t>
+      </w:r>
+      <w:r>
+        <w:t xml:space="preserve">discussed during the pandemic </w:t>
+      </w:r>
+      <w:r>
+        <w:t>includes “covid”</w:t>
+      </w:r>
+      <w:r>
+        <w:t xml:space="preserve"> and “help”. The frequency of “school”, “student” and “work” also increased during covid. </w:t>
+      </w:r>
+      <w:r>
+        <w:t>– (1)</w:t>
+      </w:r>
+    </w:p>
+    <w:p>
+      <w:pPr>
+        <w:spacing w:after="0"/>
+      </w:pPr>
+    </w:p>
+    <w:p>
+      <w:pPr>
+        <w:spacing w:after="0"/>
+      </w:pPr>
+      <w:r>
+        <w:t xml:space="preserve">Unsurprisingly, covid-19 is highly discussed in Reddit, as inferred from “circuit breaker”, “covid case” and “community case” in </w:t>
       </w:r>
       <w:r>
         <w:rPr>
           <w:i/>
           <w:iCs/>
         </w:rPr>
-        <w:t>against</w:t>
+        <w:t xml:space="preserve">figure 5 </w:t>
       </w:r>
       <w:r>
         <w:rPr>
           <w:i/>
           <w:iCs/>
         </w:rPr>
-        <w:t xml:space="preserve"> time</w:t>
-      </w:r>
-      <w:r>
-        <w:t xml:space="preserve">, the number of relevant posts in mid-covid is significantly larger than pre-covid period. </w:t>
-      </w:r>
-      <w:r>
-        <w:t>I</w:t>
-      </w:r>
-      <w:r>
-        <w:t xml:space="preserve">t is </w:t>
-      </w:r>
-      <w:r>
-        <w:t xml:space="preserve">thus </w:t>
-      </w:r>
-      <w:r>
-        <w:t xml:space="preserve">no surprise </w:t>
-      </w:r>
-      <w:r>
-        <w:t>that</w:t>
-      </w:r>
-      <w:r>
-        <w:t xml:space="preserve"> the values on ax</w:t>
-      </w:r>
-      <w:r>
-        <w:t>e</w:t>
-      </w:r>
-      <w:r>
-        <w:t xml:space="preserve">s of bar graphs </w:t>
-      </w:r>
-      <w:r>
-        <w:t xml:space="preserve">representing mid-covid timeframe </w:t>
-      </w:r>
-      <w:r>
-        <w:t>are</w:t>
-      </w:r>
-      <w:r>
-        <w:t xml:space="preserve"> </w:t>
-      </w:r>
-      <w:r>
-        <w:t>of greater order.</w:t>
-      </w:r>
-    </w:p>
-    <w:p>
-      <w:pPr>
-        <w:spacing w:after="0"/>
-      </w:pPr>
-    </w:p>
-    <w:p>
-      <w:pPr>
-        <w:pStyle w:val="ListParagraph"/>
-        <w:numPr>
-          <w:ilvl w:val="0"/>
-          <w:numId w:val="2"/>
-        </w:numPr>
-        <w:spacing w:after="0"/>
-      </w:pPr>
-      <w:r>
-        <w:t xml:space="preserve">Pre and mid covid </w:t>
+        <w:t>2-gram</w:t>
+      </w:r>
+      <w:r>
+        <w:t xml:space="preserve">. Furthermore, </w:t>
+      </w:r>
+      <w:r>
+        <w:t xml:space="preserve">covid </w:t>
+      </w:r>
+      <w:r>
+        <w:t xml:space="preserve">may have </w:t>
+      </w:r>
+      <w:r>
+        <w:t xml:space="preserve">catalyzed more </w:t>
+      </w:r>
+      <w:r>
+        <w:t xml:space="preserve">exchange within the community, as inferred from the addition of </w:t>
+      </w:r>
+      <w:r>
+        <w:t>“share experience”.</w:t>
+      </w:r>
+      <w:r>
+        <w:t xml:space="preserve"> “Part time” also entered the top-10 used phrase as depicted in </w:t>
       </w:r>
       <w:r>
         <w:rPr>
           <w:i/>
           <w:iCs/>
         </w:rPr>
-        <w:t>1-grams</w:t>
-      </w:r>
-      <w:r>
-        <w:t xml:space="preserve"> are similar. That said, some addition to the list </w:t>
-      </w:r>
-      <w:r>
-        <w:t xml:space="preserve">of discussed during the pandemic </w:t>
-      </w:r>
-      <w:r>
-        <w:t>includes “covid”, “school”, “work” and “student”</w:t>
-      </w:r>
-      <w:r>
-        <w:t xml:space="preserve">, suggesting that the working adults and students might have experienced most disruption. </w:t>
-      </w:r>
-      <w:r>
-        <w:t>Moreover</w:t>
+        <w:t>figure 5 2-gram</w:t>
+      </w:r>
+      <w:r>
+        <w:rPr>
+          <w:i/>
+          <w:iCs/>
+        </w:rPr>
+        <w:t xml:space="preserve"> </w:t>
+      </w:r>
+      <w:r>
+        <w:t>and “part time job” in</w:t>
+      </w:r>
+      <w:r>
+        <w:rPr>
+          <w:i/>
+          <w:iCs/>
+        </w:rPr>
+        <w:t xml:space="preserve"> figure 5 3-gram</w:t>
+      </w:r>
+      <w:r>
+        <w:t>. – (2)</w:t>
+      </w:r>
+    </w:p>
+    <w:p>
+      <w:pPr>
+        <w:spacing w:after="0"/>
+      </w:pPr>
+    </w:p>
+    <w:p>
+      <w:pPr>
+        <w:spacing w:after="0"/>
+      </w:pPr>
+      <w:r>
+        <w:t>Lastly</w:t>
       </w:r>
       <w:r>
         <w:t xml:space="preserve">, </w:t>
@@ -345,168 +701,348 @@
         <w:t>4-gram</w:t>
       </w:r>
       <w:r>
-        <w:t xml:space="preserve"> for mid-covid period is mostly about examinations which is a stark contrast to that of pre-covid. It </w:t>
-      </w:r>
-      <w:r>
-        <w:t>insinuates</w:t>
-      </w:r>
-      <w:r>
-        <w:t xml:space="preserve"> that covid might have significantly added anxiousness on exam-taking learners.</w:t>
-      </w:r>
-    </w:p>
-    <w:p>
-      <w:pPr>
-        <w:pStyle w:val="ListParagraph"/>
-      </w:pPr>
-    </w:p>
-    <w:p>
-      <w:pPr>
-        <w:pStyle w:val="ListParagraph"/>
-        <w:numPr>
-          <w:ilvl w:val="0"/>
-          <w:numId w:val="2"/>
-        </w:numPr>
-        <w:spacing w:after="0"/>
-      </w:pPr>
-      <w:r>
-        <w:t>Interestingly</w:t>
-      </w:r>
-      <w:r>
-        <w:t xml:space="preserve">, comparison between </w:t>
-      </w:r>
+        <w:t xml:space="preserve"> for mid-covid period is </w:t>
+      </w:r>
+      <w:r>
+        <w:t>contain terms mostly related to</w:t>
+      </w:r>
+      <w:r>
+        <w:t xml:space="preserve"> examination</w:t>
+      </w:r>
+      <w:r>
+        <w:t xml:space="preserve">, </w:t>
+      </w:r>
+      <w:r>
+        <w:t>which is a stark contrast to that of pre-covid.</w:t>
+      </w:r>
+      <w:r>
+        <w:t xml:space="preserve"> </w:t>
+      </w:r>
+      <w:proofErr w:type="gramStart"/>
+      <w:r>
+        <w:t>–(</w:t>
+      </w:r>
+      <w:proofErr w:type="gramEnd"/>
+      <w:r>
+        <w:t>3)</w:t>
+      </w:r>
+    </w:p>
+    <w:p/>
+    <w:p>
+      <w:pPr>
+        <w:keepNext/>
+      </w:pPr>
       <w:r>
         <w:rPr>
-          <w:i/>
-          <w:iCs/>
+          <w:noProof/>
         </w:rPr>
-        <w:t>2-grams</w:t>
-      </w:r>
-      <w:r>
-        <w:t xml:space="preserve"> in the 2 time periods show that covid catalyzed more </w:t>
-      </w:r>
-      <w:r>
-        <w:t>interest in topics</w:t>
-      </w:r>
-      <w:r>
-        <w:t xml:space="preserve"> relating to socialization, for example, “make friend” and “share experience”. </w:t>
-      </w:r>
-      <w:r>
-        <w:t>This is understandable since social activities is highly inhibited with covid-19.</w:t>
-      </w:r>
-    </w:p>
-    <w:p>
-      <w:pPr>
-        <w:pStyle w:val="ListParagraph"/>
-      </w:pPr>
-    </w:p>
-    <w:p>
-      <w:pPr>
-        <w:pStyle w:val="ListParagraph"/>
-        <w:numPr>
-          <w:ilvl w:val="0"/>
-          <w:numId w:val="2"/>
-        </w:numPr>
-        <w:spacing w:after="0"/>
-      </w:pPr>
-      <w:r>
-        <w:t xml:space="preserve">Requests for help is a common occurrence as seen from the use of “need help” and “please help” regardless of timeframe. However, these terms ranked lower during covid in </w:t>
+        <w:drawing>
+          <wp:inline distT="0" distB="0" distL="0" distR="0" wp14:anchorId="0B54D42A" wp14:editId="1289B634">
+            <wp:extent cx="2226653" cy="1182315"/>
+            <wp:effectExtent l="0" t="0" r="2540" b="0"/>
+            <wp:docPr id="11" name="Picture 11" descr="Chart&#10;&#10;Description automatically generated"/>
+            <wp:cNvGraphicFramePr>
+              <a:graphicFrameLocks xmlns:a="http://schemas.openxmlformats.org/drawingml/2006/main" noChangeAspect="1"/>
+            </wp:cNvGraphicFramePr>
+            <a:graphic xmlns:a="http://schemas.openxmlformats.org/drawingml/2006/main">
+              <a:graphicData uri="http://schemas.openxmlformats.org/drawingml/2006/picture">
+                <pic:pic xmlns:pic="http://schemas.openxmlformats.org/drawingml/2006/picture">
+                  <pic:nvPicPr>
+                    <pic:cNvPr id="11" name="Picture 11" descr="Chart&#10;&#10;Description automatically generated"/>
+                    <pic:cNvPicPr/>
+                  </pic:nvPicPr>
+                  <pic:blipFill>
+                    <a:blip r:embed="rId11" cstate="print">
+                      <a:extLst>
+                        <a:ext uri="{28A0092B-C50C-407E-A947-70E740481C1C}">
+                          <a14:useLocalDpi xmlns:a14="http://schemas.microsoft.com/office/drawing/2010/main" val="0"/>
+                        </a:ext>
+                      </a:extLst>
+                    </a:blip>
+                    <a:stretch>
+                      <a:fillRect/>
+                    </a:stretch>
+                  </pic:blipFill>
+                  <pic:spPr>
+                    <a:xfrm>
+                      <a:off x="0" y="0"/>
+                      <a:ext cx="2267068" cy="1203775"/>
+                    </a:xfrm>
+                    <a:prstGeom prst="rect">
+                      <a:avLst/>
+                    </a:prstGeom>
+                  </pic:spPr>
+                </pic:pic>
+              </a:graphicData>
+            </a:graphic>
+          </wp:inline>
+        </w:drawing>
       </w:r>
       <w:r>
         <w:rPr>
-          <w:i/>
-          <w:iCs/>
+          <w:noProof/>
         </w:rPr>
-        <w:t>2-gram</w:t>
-      </w:r>
-      <w:r>
-        <w:t>.</w:t>
-      </w:r>
-      <w:r>
-        <w:t xml:space="preserve"> This </w:t>
-      </w:r>
-      <w:r>
+        <w:t xml:space="preserve"> </w:t>
+      </w:r>
+      <w:r>
+        <w:rPr>
+          <w:noProof/>
+        </w:rPr>
+        <w:drawing>
+          <wp:inline distT="0" distB="0" distL="0" distR="0" wp14:anchorId="5E53F7E7" wp14:editId="5313DE19">
+            <wp:extent cx="3673503" cy="1063595"/>
+            <wp:effectExtent l="0" t="0" r="3175" b="3810"/>
+            <wp:docPr id="16" name="Picture 16" descr="Text, letter&#10;&#10;Description automatically generated"/>
+            <wp:cNvGraphicFramePr>
+              <a:graphicFrameLocks xmlns:a="http://schemas.openxmlformats.org/drawingml/2006/main" noChangeAspect="1"/>
+            </wp:cNvGraphicFramePr>
+            <a:graphic xmlns:a="http://schemas.openxmlformats.org/drawingml/2006/main">
+              <a:graphicData uri="http://schemas.openxmlformats.org/drawingml/2006/picture">
+                <pic:pic xmlns:pic="http://schemas.openxmlformats.org/drawingml/2006/picture">
+                  <pic:nvPicPr>
+                    <pic:cNvPr id="16" name="Picture 16" descr="Text, letter&#10;&#10;Description automatically generated"/>
+                    <pic:cNvPicPr/>
+                  </pic:nvPicPr>
+                  <pic:blipFill rotWithShape="1">
+                    <a:blip r:embed="rId12" cstate="print">
+                      <a:extLst>
+                        <a:ext uri="{28A0092B-C50C-407E-A947-70E740481C1C}">
+                          <a14:useLocalDpi xmlns:a14="http://schemas.microsoft.com/office/drawing/2010/main" val="0"/>
+                        </a:ext>
+                      </a:extLst>
+                    </a:blip>
+                    <a:srcRect t="36388" b="34659"/>
+                    <a:stretch/>
+                  </pic:blipFill>
+                  <pic:spPr bwMode="auto">
+                    <a:xfrm>
+                      <a:off x="0" y="0"/>
+                      <a:ext cx="3807468" cy="1102382"/>
+                    </a:xfrm>
+                    <a:prstGeom prst="rect">
+                      <a:avLst/>
+                    </a:prstGeom>
+                    <a:ln>
+                      <a:noFill/>
+                    </a:ln>
+                    <a:extLst>
+                      <a:ext uri="{53640926-AAD7-44D8-BBD7-CCE9431645EC}">
+                        <a14:shadowObscured xmlns:a14="http://schemas.microsoft.com/office/drawing/2010/main"/>
+                      </a:ext>
+                    </a:extLst>
+                  </pic:spPr>
+                </pic:pic>
+              </a:graphicData>
+            </a:graphic>
+          </wp:inline>
+        </w:drawing>
+      </w:r>
+    </w:p>
+    <w:p>
+      <w:pPr>
+        <w:pStyle w:val="Caption"/>
+      </w:pPr>
+      <w:r>
+        <w:t xml:space="preserve">Figure </w:t>
+      </w:r>
+      <w:fldSimple w:instr=" SEQ Figure \* ARABIC ">
+        <w:r>
+          <w:rPr>
+            <w:noProof/>
+          </w:rPr>
+          <w:t>6</w:t>
+        </w:r>
+      </w:fldSimple>
+      <w:r>
+        <w:t xml:space="preserve"> </w:t>
+      </w:r>
+      <w:r>
+        <w:t>Overall Reddit Sentiment across Time</w:t>
+      </w:r>
+      <w:r>
+        <w:t xml:space="preserve"> </w:t>
+      </w:r>
+      <w:r>
+        <w:tab/>
+      </w:r>
+      <w:r>
+        <w:tab/>
+      </w:r>
+      <w:r>
+        <w:tab/>
+        <w:t xml:space="preserve">Figure </w:t>
+      </w:r>
+      <w:fldSimple w:instr=" SEQ Figure \* ARABIC ">
+        <w:r>
+          <w:rPr>
+            <w:noProof/>
+          </w:rPr>
+          <w:t>7</w:t>
+        </w:r>
+      </w:fldSimple>
+      <w:r>
+        <w:t xml:space="preserve"> Word Cloud</w:t>
+      </w:r>
+      <w:r>
+        <w:t xml:space="preserve"> for</w:t>
+      </w:r>
+      <w:r>
+        <w:t xml:space="preserve"> Respective</w:t>
+      </w:r>
+      <w:r>
+        <w:t xml:space="preserve"> </w:t>
+      </w:r>
+      <w:r>
+        <w:t>S</w:t>
+      </w:r>
+      <w:r>
+        <w:t>entiment</w:t>
+      </w:r>
+    </w:p>
+    <w:p/>
+    <w:p>
+      <w:r>
+        <w:rPr>
+          <w:noProof/>
+        </w:rPr>
         <w:lastRenderedPageBreak/>
-        <w:t xml:space="preserve">can be either a worrying sign </w:t>
-      </w:r>
-      <w:r>
-        <w:t>because</w:t>
-      </w:r>
-      <w:r>
-        <w:t xml:space="preserve"> people </w:t>
-      </w:r>
-      <w:r>
-        <w:t>are</w:t>
-      </w:r>
-      <w:r>
-        <w:t xml:space="preserve"> less inclined to request help, or </w:t>
-      </w:r>
-      <w:r>
-        <w:t xml:space="preserve">that people’s </w:t>
-      </w:r>
-      <w:r>
-        <w:t>mental state have improved</w:t>
-      </w:r>
-      <w:r>
-        <w:t xml:space="preserve"> (this is possibly supported by plots in </w:t>
+        <w:drawing>
+          <wp:inline distT="0" distB="0" distL="0" distR="0" wp14:anchorId="745EC43D" wp14:editId="0F6D5733">
+            <wp:extent cx="2385391" cy="1987827"/>
+            <wp:effectExtent l="0" t="0" r="0" b="0"/>
+            <wp:docPr id="12" name="Picture 12" descr="Chart, bar chart, histogram&#10;&#10;Description automatically generated"/>
+            <wp:cNvGraphicFramePr>
+              <a:graphicFrameLocks xmlns:a="http://schemas.openxmlformats.org/drawingml/2006/main" noChangeAspect="1"/>
+            </wp:cNvGraphicFramePr>
+            <a:graphic xmlns:a="http://schemas.openxmlformats.org/drawingml/2006/main">
+              <a:graphicData uri="http://schemas.openxmlformats.org/drawingml/2006/picture">
+                <pic:pic xmlns:pic="http://schemas.openxmlformats.org/drawingml/2006/picture">
+                  <pic:nvPicPr>
+                    <pic:cNvPr id="12" name="Picture 12" descr="Chart, bar chart, histogram&#10;&#10;Description automatically generated"/>
+                    <pic:cNvPicPr/>
+                  </pic:nvPicPr>
+                  <pic:blipFill>
+                    <a:blip r:embed="rId13" cstate="print">
+                      <a:extLst>
+                        <a:ext uri="{28A0092B-C50C-407E-A947-70E740481C1C}">
+                          <a14:useLocalDpi xmlns:a14="http://schemas.microsoft.com/office/drawing/2010/main" val="0"/>
+                        </a:ext>
+                      </a:extLst>
+                    </a:blip>
+                    <a:stretch>
+                      <a:fillRect/>
+                    </a:stretch>
+                  </pic:blipFill>
+                  <pic:spPr>
+                    <a:xfrm>
+                      <a:off x="0" y="0"/>
+                      <a:ext cx="2413093" cy="2010912"/>
+                    </a:xfrm>
+                    <a:prstGeom prst="rect">
+                      <a:avLst/>
+                    </a:prstGeom>
+                  </pic:spPr>
+                </pic:pic>
+              </a:graphicData>
+            </a:graphic>
+          </wp:inline>
+        </w:drawing>
       </w:r>
       <w:r>
         <w:rPr>
-          <w:i/>
-          <w:iCs/>
+          <w:noProof/>
         </w:rPr>
-        <w:t>Sentiment Across Time</w:t>
-      </w:r>
-      <w:r>
-        <w:t>)</w:t>
-      </w:r>
-      <w:r>
-        <w:t>.</w:t>
-      </w:r>
-    </w:p>
-    <w:p>
-      <w:pPr>
-        <w:pStyle w:val="ListParagraph"/>
-      </w:pPr>
-    </w:p>
-    <w:p>
-      <w:pPr>
-        <w:pStyle w:val="ListParagraph"/>
-        <w:numPr>
-          <w:ilvl w:val="0"/>
-          <w:numId w:val="2"/>
-        </w:numPr>
-        <w:spacing w:after="0"/>
-      </w:pPr>
-      <w:r>
-        <w:t xml:space="preserve">In </w:t>
-      </w:r>
+        <w:drawing>
+          <wp:inline distT="0" distB="0" distL="0" distR="0" wp14:anchorId="3A7C906F" wp14:editId="4C910303">
+            <wp:extent cx="2379207" cy="1982672"/>
+            <wp:effectExtent l="0" t="0" r="2540" b="0"/>
+            <wp:docPr id="13" name="Picture 13" descr="Chart, bar chart, histogram&#10;&#10;Description automatically generated"/>
+            <wp:cNvGraphicFramePr>
+              <a:graphicFrameLocks xmlns:a="http://schemas.openxmlformats.org/drawingml/2006/main" noChangeAspect="1"/>
+            </wp:cNvGraphicFramePr>
+            <a:graphic xmlns:a="http://schemas.openxmlformats.org/drawingml/2006/main">
+              <a:graphicData uri="http://schemas.openxmlformats.org/drawingml/2006/picture">
+                <pic:pic xmlns:pic="http://schemas.openxmlformats.org/drawingml/2006/picture">
+                  <pic:nvPicPr>
+                    <pic:cNvPr id="13" name="Picture 13" descr="Chart, bar chart, histogram&#10;&#10;Description automatically generated"/>
+                    <pic:cNvPicPr/>
+                  </pic:nvPicPr>
+                  <pic:blipFill>
+                    <a:blip r:embed="rId14" cstate="print">
+                      <a:extLst>
+                        <a:ext uri="{28A0092B-C50C-407E-A947-70E740481C1C}">
+                          <a14:useLocalDpi xmlns:a14="http://schemas.microsoft.com/office/drawing/2010/main" val="0"/>
+                        </a:ext>
+                      </a:extLst>
+                    </a:blip>
+                    <a:stretch>
+                      <a:fillRect/>
+                    </a:stretch>
+                  </pic:blipFill>
+                  <pic:spPr>
+                    <a:xfrm>
+                      <a:off x="0" y="0"/>
+                      <a:ext cx="2406400" cy="2005333"/>
+                    </a:xfrm>
+                    <a:prstGeom prst="rect">
+                      <a:avLst/>
+                    </a:prstGeom>
+                  </pic:spPr>
+                </pic:pic>
+              </a:graphicData>
+            </a:graphic>
+          </wp:inline>
+        </w:drawing>
+      </w:r>
+    </w:p>
+    <w:p/>
+    <w:p>
       <w:r>
         <w:rPr>
-          <w:i/>
-          <w:iCs/>
+          <w:noProof/>
         </w:rPr>
-        <w:t>3-gram</w:t>
-      </w:r>
-      <w:r>
-        <w:t xml:space="preserve">, apart from terms contextualized to covid such as “covid case community” and “circuit breaker measure”, “part time job” became a new subject of discussion with covid. It </w:t>
-      </w:r>
-      <w:r>
-        <w:t xml:space="preserve">hints lowering </w:t>
-      </w:r>
-      <w:r>
-        <w:t>job security</w:t>
-      </w:r>
-      <w:r>
-        <w:t xml:space="preserve">, </w:t>
-      </w:r>
-      <w:r>
-        <w:t>thus the need for alternative income.</w:t>
-      </w:r>
-    </w:p>
-    <w:p>
-      <w:pPr>
-        <w:pStyle w:val="ListParagraph"/>
-      </w:pPr>
+        <w:drawing>
+          <wp:inline distT="0" distB="0" distL="0" distR="0" wp14:anchorId="481333C6" wp14:editId="5F43D5CD">
+            <wp:extent cx="5943600" cy="1358265"/>
+            <wp:effectExtent l="0" t="0" r="0" b="0"/>
+            <wp:docPr id="15" name="Picture 15" descr="Chart, bar chart&#10;&#10;Description automatically generated"/>
+            <wp:cNvGraphicFramePr>
+              <a:graphicFrameLocks xmlns:a="http://schemas.openxmlformats.org/drawingml/2006/main" noChangeAspect="1"/>
+            </wp:cNvGraphicFramePr>
+            <a:graphic xmlns:a="http://schemas.openxmlformats.org/drawingml/2006/main">
+              <a:graphicData uri="http://schemas.openxmlformats.org/drawingml/2006/picture">
+                <pic:pic xmlns:pic="http://schemas.openxmlformats.org/drawingml/2006/picture">
+                  <pic:nvPicPr>
+                    <pic:cNvPr id="15" name="Picture 15" descr="Chart, bar chart&#10;&#10;Description automatically generated"/>
+                    <pic:cNvPicPr/>
+                  </pic:nvPicPr>
+                  <pic:blipFill>
+                    <a:blip r:embed="rId15" cstate="print">
+                      <a:extLst>
+                        <a:ext uri="{28A0092B-C50C-407E-A947-70E740481C1C}">
+                          <a14:useLocalDpi xmlns:a14="http://schemas.microsoft.com/office/drawing/2010/main" val="0"/>
+                        </a:ext>
+                      </a:extLst>
+                    </a:blip>
+                    <a:stretch>
+                      <a:fillRect/>
+                    </a:stretch>
+                  </pic:blipFill>
+                  <pic:spPr>
+                    <a:xfrm>
+                      <a:off x="0" y="0"/>
+                      <a:ext cx="5943600" cy="1358265"/>
+                    </a:xfrm>
+                    <a:prstGeom prst="rect">
+                      <a:avLst/>
+                    </a:prstGeom>
+                  </pic:spPr>
+                </pic:pic>
+              </a:graphicData>
+            </a:graphic>
+          </wp:inline>
+        </w:drawing>
+      </w:r>
     </w:p>
     <w:p>
       <w:pPr>
@@ -1083,6 +1619,7 @@
             </w:pPr>
             <w:proofErr w:type="spellStart"/>
             <w:r>
+              <w:lastRenderedPageBreak/>
               <w:t>NationalServiceS</w:t>
             </w:r>
             <w:proofErr w:type="spellEnd"/>
@@ -1163,6 +1700,57 @@
       <w:pPr>
         <w:spacing w:after="0" w:line="276" w:lineRule="auto"/>
       </w:pPr>
+    </w:p>
+    <w:p>
+      <w:pPr>
+        <w:spacing w:after="0" w:line="276" w:lineRule="auto"/>
+      </w:pPr>
+      <w:r>
+        <w:rPr>
+          <w:noProof/>
+        </w:rPr>
+        <w:drawing>
+          <wp:inline distT="0" distB="0" distL="0" distR="0" wp14:anchorId="2B108716" wp14:editId="7ED3FA47">
+            <wp:extent cx="5943600" cy="3398520"/>
+            <wp:effectExtent l="0" t="0" r="0" b="0"/>
+            <wp:docPr id="17" name="Picture 17" descr="Chart, line chart&#10;&#10;Description automatically generated"/>
+            <wp:cNvGraphicFramePr>
+              <a:graphicFrameLocks xmlns:a="http://schemas.openxmlformats.org/drawingml/2006/main" noChangeAspect="1"/>
+            </wp:cNvGraphicFramePr>
+            <a:graphic xmlns:a="http://schemas.openxmlformats.org/drawingml/2006/main">
+              <a:graphicData uri="http://schemas.openxmlformats.org/drawingml/2006/picture">
+                <pic:pic xmlns:pic="http://schemas.openxmlformats.org/drawingml/2006/picture">
+                  <pic:nvPicPr>
+                    <pic:cNvPr id="17" name="Picture 17" descr="Chart, line chart&#10;&#10;Description automatically generated"/>
+                    <pic:cNvPicPr/>
+                  </pic:nvPicPr>
+                  <pic:blipFill>
+                    <a:blip r:embed="rId16">
+                      <a:extLst>
+                        <a:ext uri="{28A0092B-C50C-407E-A947-70E740481C1C}">
+                          <a14:useLocalDpi xmlns:a14="http://schemas.microsoft.com/office/drawing/2010/main" val="0"/>
+                        </a:ext>
+                      </a:extLst>
+                    </a:blip>
+                    <a:stretch>
+                      <a:fillRect/>
+                    </a:stretch>
+                  </pic:blipFill>
+                  <pic:spPr>
+                    <a:xfrm>
+                      <a:off x="0" y="0"/>
+                      <a:ext cx="5943600" cy="3398520"/>
+                    </a:xfrm>
+                    <a:prstGeom prst="rect">
+                      <a:avLst/>
+                    </a:prstGeom>
+                  </pic:spPr>
+                </pic:pic>
+              </a:graphicData>
+            </a:graphic>
+          </wp:inline>
+        </w:drawing>
+      </w:r>
     </w:p>
     <w:sectPr>
       <w:pgSz w:w="12240" w:h="15840"/>
@@ -2028,6 +2616,48 @@
       </w:tblBorders>
     </w:tblPr>
   </w:style>
+  <w:style w:type="paragraph" w:styleId="Caption">
+    <w:name w:val="caption"/>
+    <w:basedOn w:val="Normal"/>
+    <w:next w:val="Normal"/>
+    <w:uiPriority w:val="35"/>
+    <w:unhideWhenUsed/>
+    <w:qFormat/>
+    <w:rsid w:val="009B6D16"/>
+    <w:pPr>
+      <w:spacing w:after="200" w:line="240" w:lineRule="auto"/>
+    </w:pPr>
+    <w:rPr>
+      <w:i/>
+      <w:iCs/>
+      <w:color w:val="44546A" w:themeColor="text2"/>
+      <w:sz w:val="18"/>
+      <w:szCs w:val="18"/>
+    </w:rPr>
+  </w:style>
+  <w:style w:type="character" w:styleId="Hyperlink">
+    <w:name w:val="Hyperlink"/>
+    <w:basedOn w:val="DefaultParagraphFont"/>
+    <w:uiPriority w:val="99"/>
+    <w:unhideWhenUsed/>
+    <w:rsid w:val="006A65A8"/>
+    <w:rPr>
+      <w:color w:val="0563C1" w:themeColor="hyperlink"/>
+      <w:u w:val="single"/>
+    </w:rPr>
+  </w:style>
+  <w:style w:type="character" w:styleId="UnresolvedMention">
+    <w:name w:val="Unresolved Mention"/>
+    <w:basedOn w:val="DefaultParagraphFont"/>
+    <w:uiPriority w:val="99"/>
+    <w:semiHidden/>
+    <w:unhideWhenUsed/>
+    <w:rsid w:val="006A65A8"/>
+    <w:rPr>
+      <w:color w:val="605E5C"/>
+      <w:shd w:val="clear" w:color="auto" w:fill="E1DFDD"/>
+    </w:rPr>
+  </w:style>
 </w:styles>
 </file>
 

</xml_diff>